<commit_message>
review with new picture
</commit_message>
<xml_diff>
--- a/Отчёт. Копылов, Зайцев. RE.docx
+++ b/Отчёт. Копылов, Зайцев. RE.docx
@@ -1,6 +1,6 @@
 
 <file path=word/document.xml><?xml version="1.0" encoding="utf-8"?>
-<w:document xmlns:wpc="http://schemas.microsoft.com/office/word/2010/wordprocessingCanvas" xmlns:cx="http://schemas.microsoft.com/office/drawing/2014/chartex" xmlns:cx1="http://schemas.microsoft.com/office/drawing/2015/9/8/chartex" xmlns:cx2="http://schemas.microsoft.com/office/drawing/2015/10/21/chartex" xmlns:cx3="http://schemas.microsoft.com/office/drawing/2016/5/9/chartex" xmlns:cx4="http://schemas.microsoft.com/office/drawing/2016/5/10/chartex" xmlns:cx5="http://schemas.microsoft.com/office/drawing/2016/5/11/chartex" xmlns:cx6="http://schemas.microsoft.com/office/drawing/2016/5/12/chartex" xmlns:cx7="http://schemas.microsoft.com/office/drawing/2016/5/13/chartex" xmlns:cx8="http://schemas.microsoft.com/office/drawing/2016/5/14/chartex" xmlns:mc="http://schemas.openxmlformats.org/markup-compatibility/2006" xmlns:aink="http://schemas.microsoft.com/office/drawing/2016/ink" xmlns:am3d="http://schemas.microsoft.com/office/drawing/2017/model3d" xmlns:o="urn:schemas-microsoft-com:office:office" xmlns:oel="http://schemas.microsoft.com/office/2019/extlst" xmlns:r="http://schemas.openxmlformats.org/officeDocument/2006/relationships" xmlns:m="http://schemas.openxmlformats.org/officeDocument/2006/math" xmlns:v="urn:schemas-microsoft-com:vml" xmlns:wp14="http://schemas.microsoft.com/office/word/2010/wordprocessingDrawing" xmlns:wp="http://schemas.openxmlformats.org/drawingml/2006/wordprocessingDrawing" xmlns:w10="urn:schemas-microsoft-com:office:word" xmlns:w="http://schemas.openxmlformats.org/wordprocessingml/2006/main" xmlns:w14="http://schemas.microsoft.com/office/word/2010/wordml" xmlns:w15="http://schemas.microsoft.com/office/word/2012/wordml" xmlns:w16cex="http://schemas.microsoft.com/office/word/2018/wordml/cex" xmlns:w16cid="http://schemas.microsoft.com/office/word/2016/wordml/cid" xmlns:w16="http://schemas.microsoft.com/office/word/2018/wordml" xmlns:w16sdtdh="http://schemas.microsoft.com/office/word/2020/wordml/sdtdatahash" xmlns:w16se="http://schemas.microsoft.com/office/word/2015/wordml/symex" xmlns:wpg="http://schemas.microsoft.com/office/word/2010/wordprocessingGroup" xmlns:wpi="http://schemas.microsoft.com/office/word/2010/wordprocessingInk" xmlns:wne="http://schemas.microsoft.com/office/word/2006/wordml" xmlns:wps="http://schemas.microsoft.com/office/word/2010/wordprocessingShape" mc:Ignorable="w14 w15 w16se w16cid w16 w16cex w16sdtdh wp14">
+<w:document xmlns:wpc="http://schemas.microsoft.com/office/word/2010/wordprocessingCanvas" xmlns:cx="http://schemas.microsoft.com/office/drawing/2014/chartex" xmlns:cx1="http://schemas.microsoft.com/office/drawing/2015/9/8/chartex" xmlns:cx2="http://schemas.microsoft.com/office/drawing/2015/10/21/chartex" xmlns:cx3="http://schemas.microsoft.com/office/drawing/2016/5/9/chartex" xmlns:cx4="http://schemas.microsoft.com/office/drawing/2016/5/10/chartex" xmlns:cx5="http://schemas.microsoft.com/office/drawing/2016/5/11/chartex" xmlns:cx6="http://schemas.microsoft.com/office/drawing/2016/5/12/chartex" xmlns:cx7="http://schemas.microsoft.com/office/drawing/2016/5/13/chartex" xmlns:cx8="http://schemas.microsoft.com/office/drawing/2016/5/14/chartex" xmlns:mc="http://schemas.openxmlformats.org/markup-compatibility/2006" xmlns:aink="http://schemas.microsoft.com/office/drawing/2016/ink" xmlns:am3d="http://schemas.microsoft.com/office/drawing/2017/model3d" xmlns:o="urn:schemas-microsoft-com:office:office" xmlns:r="http://schemas.openxmlformats.org/officeDocument/2006/relationships" xmlns:m="http://schemas.openxmlformats.org/officeDocument/2006/math" xmlns:v="urn:schemas-microsoft-com:vml" xmlns:wp14="http://schemas.microsoft.com/office/word/2010/wordprocessingDrawing" xmlns:wp="http://schemas.openxmlformats.org/drawingml/2006/wordprocessingDrawing" xmlns:w10="urn:schemas-microsoft-com:office:word" xmlns:w="http://schemas.openxmlformats.org/wordprocessingml/2006/main" xmlns:w14="http://schemas.microsoft.com/office/word/2010/wordml" xmlns:w15="http://schemas.microsoft.com/office/word/2012/wordml" xmlns:w16cid="http://schemas.microsoft.com/office/word/2016/wordml/cid" xmlns:w16se="http://schemas.microsoft.com/office/word/2015/wordml/symex" xmlns:wpg="http://schemas.microsoft.com/office/word/2010/wordprocessingGroup" xmlns:wpi="http://schemas.microsoft.com/office/word/2010/wordprocessingInk" xmlns:wne="http://schemas.microsoft.com/office/word/2006/wordml" xmlns:wps="http://schemas.microsoft.com/office/word/2010/wordprocessingShape" mc:Ignorable="w14 w15 w16se w16cid wp14">
   <w:body>
     <w:p>
       <w:pPr>
@@ -522,7 +522,6 @@
               <w:rPr>
                 <w:sz w:val="24"/>
                 <w:szCs w:val="24"/>
-                <w:lang w:val="en-US"/>
               </w:rPr>
             </w:pPr>
             <w:r>
@@ -530,9 +529,8 @@
                 <w:color w:val="000000"/>
                 <w:sz w:val="32"/>
                 <w:szCs w:val="32"/>
-                <w:lang w:val="en-US"/>
-              </w:rPr>
-              <w:t xml:space="preserve">«Reinforcement learning </w:t>
+              </w:rPr>
+              <w:t>«</w:t>
             </w:r>
             <w:r>
               <w:rPr>
@@ -540,48 +538,21 @@
                 <w:sz w:val="32"/>
                 <w:szCs w:val="32"/>
               </w:rPr>
-              <w:t>на</w:t>
+              <w:t xml:space="preserve"> </w:t>
             </w:r>
             <w:r>
               <w:rPr>
                 <w:color w:val="000000"/>
                 <w:sz w:val="32"/>
                 <w:szCs w:val="32"/>
-                <w:lang w:val="en-US"/>
-              </w:rPr>
-              <w:t xml:space="preserve"> </w:t>
+              </w:rPr>
+              <w:t>Применение алгоритмов обучения с подкреплением для решения шахматных задач</w:t>
             </w:r>
             <w:r>
               <w:rPr>
                 <w:color w:val="000000"/>
                 <w:sz w:val="32"/>
                 <w:szCs w:val="32"/>
-              </w:rPr>
-              <w:t>примере</w:t>
-            </w:r>
-            <w:r>
-              <w:rPr>
-                <w:color w:val="000000"/>
-                <w:sz w:val="32"/>
-                <w:szCs w:val="32"/>
-                <w:lang w:val="en-US"/>
-              </w:rPr>
-              <w:t xml:space="preserve"> </w:t>
-            </w:r>
-            <w:r>
-              <w:rPr>
-                <w:color w:val="000000"/>
-                <w:sz w:val="32"/>
-                <w:szCs w:val="32"/>
-              </w:rPr>
-              <w:t>шахмат</w:t>
-            </w:r>
-            <w:r>
-              <w:rPr>
-                <w:color w:val="000000"/>
-                <w:sz w:val="32"/>
-                <w:szCs w:val="32"/>
-                <w:lang w:val="en-US"/>
               </w:rPr>
               <w:t>»</w:t>
             </w:r>
@@ -607,7 +578,6 @@
               <w:rPr>
                 <w:sz w:val="24"/>
                 <w:szCs w:val="24"/>
-                <w:lang w:val="en-US"/>
               </w:rPr>
             </w:pPr>
             <w:r>
@@ -627,7 +597,6 @@
               <w:rPr>
                 <w:sz w:val="24"/>
                 <w:szCs w:val="24"/>
-                <w:lang w:val="en-US"/>
               </w:rPr>
             </w:pPr>
             <w:r>
@@ -647,7 +616,6 @@
               <w:rPr>
                 <w:sz w:val="24"/>
                 <w:szCs w:val="24"/>
-                <w:lang w:val="en-US"/>
               </w:rPr>
             </w:pPr>
             <w:r>
@@ -667,7 +635,6 @@
               <w:rPr>
                 <w:sz w:val="24"/>
                 <w:szCs w:val="24"/>
-                <w:lang w:val="en-US"/>
               </w:rPr>
             </w:pPr>
             <w:r>
@@ -744,16 +711,8 @@
               <w:rPr>
                 <w:color w:val="00000A"/>
               </w:rPr>
-              <w:t xml:space="preserve">Зайцев </w:t>
-            </w:r>
-            <w:proofErr w:type="gramStart"/>
-            <w:r>
-              <w:rPr>
-                <w:color w:val="00000A"/>
-              </w:rPr>
-              <w:t>М.Д</w:t>
-            </w:r>
-            <w:proofErr w:type="gramEnd"/>
+              <w:t>Зайцев М.Д</w:t>
+            </w:r>
           </w:p>
           <w:p>
             <w:pPr>
@@ -1007,18 +966,7 @@
       <w:pPr>
         <w:shd w:val="clear" w:color="auto" w:fill="FFFFFF"/>
         <w:spacing w:after="0" w:line="240" w:lineRule="auto"/>
-        <w:jc w:val="center"/>
-        <w:rPr>
-          <w:sz w:val="24"/>
-          <w:szCs w:val="24"/>
-        </w:rPr>
-      </w:pPr>
-    </w:p>
-    <w:p>
-      <w:pPr>
-        <w:shd w:val="clear" w:color="auto" w:fill="FFFFFF"/>
-        <w:spacing w:after="0" w:line="240" w:lineRule="auto"/>
-        <w:jc w:val="center"/>
+        <w:ind w:firstLine="0"/>
         <w:rPr>
           <w:sz w:val="24"/>
           <w:szCs w:val="24"/>
@@ -1095,33 +1043,11 @@
       <w:pPr>
         <w:spacing w:line="259" w:lineRule="auto"/>
         <w:ind w:firstLine="0"/>
-        <w:jc w:val="left"/>
+        <w:jc w:val="center"/>
       </w:pPr>
       <w:r>
         <w:br w:type="page"/>
       </w:r>
-    </w:p>
-    <w:p>
-      <w:pPr>
-        <w:keepNext/>
-        <w:keepLines/>
-        <w:pBdr>
-          <w:top w:val="nil"/>
-          <w:left w:val="nil"/>
-          <w:bottom w:val="nil"/>
-          <w:right w:val="nil"/>
-          <w:between w:val="nil"/>
-        </w:pBdr>
-        <w:spacing w:before="240" w:after="0" w:line="259" w:lineRule="auto"/>
-        <w:ind w:firstLine="0"/>
-        <w:jc w:val="center"/>
-        <w:rPr>
-          <w:b/>
-          <w:color w:val="000000"/>
-          <w:sz w:val="36"/>
-          <w:szCs w:val="36"/>
-        </w:rPr>
-      </w:pPr>
       <w:r>
         <w:rPr>
           <w:b/>
@@ -2487,15 +2413,7 @@
         <w:jc w:val="left"/>
       </w:pPr>
       <w:r>
-        <w:t>разработку и реализацию среды (</w:t>
-      </w:r>
-      <w:proofErr w:type="spellStart"/>
-      <w:r>
-        <w:t>environment</w:t>
-      </w:r>
-      <w:proofErr w:type="spellEnd"/>
-      <w:r>
-        <w:t>), которая должна сохранять текущее состояние доски, принимать ход от игрока и возвращать ответный ход (новое состояние доски) вместе с оценкой сделанного агентом (роботом) хода;</w:t>
+        <w:t>разработку и реализацию среды (environment), которая должна сохранять текущее состояние доски, принимать ход от игрока и возвращать ответный ход (новое состояние доски) вместе с оценкой сделанного агентом (роботом) хода;</w:t>
       </w:r>
     </w:p>
     <w:p>
@@ -2508,15 +2426,7 @@
         <w:jc w:val="left"/>
       </w:pPr>
       <w:r>
-        <w:t>разработку и реализацию агентов (</w:t>
-      </w:r>
-      <w:proofErr w:type="spellStart"/>
-      <w:r>
-        <w:t>agents</w:t>
-      </w:r>
-      <w:proofErr w:type="spellEnd"/>
-      <w:r>
-        <w:t>), которые реализуют алгоритмы обучения с подкреплением;</w:t>
+        <w:t>разработку и реализацию агентов (agents), которые реализуют алгоритмы обучения с подкреплением;</w:t>
       </w:r>
     </w:p>
     <w:p>
@@ -2693,15 +2603,7 @@
                             </w:fldSimple>
                             <w:bookmarkEnd w:id="2"/>
                             <w:r>
-                              <w:t xml:space="preserve">. Схема алгоритма </w:t>
-                            </w:r>
-                            <w:proofErr w:type="spellStart"/>
-                            <w:r>
-                              <w:t>разрабатанного</w:t>
-                            </w:r>
-                            <w:proofErr w:type="spellEnd"/>
-                            <w:r>
-                              <w:t xml:space="preserve"> входе исследования</w:t>
+                              <w:t>. Схема алгоритма разрабатанного входе исследования</w:t>
                             </w:r>
                           </w:p>
                         </w:txbxContent>
@@ -2724,7 +2626,7 @@
                 <v:stroke joinstyle="miter"/>
                 <v:path gradientshapeok="t" o:connecttype="rect"/>
               </v:shapetype>
-              <v:shape id="Надпись 1" o:spid="_x0000_s1026" type="#_x0000_t202" style="position:absolute;margin-left:45.75pt;margin-top:373.15pt;width:415.1pt;height:.05pt;z-index:251660800;visibility:visible;mso-wrap-style:square;mso-wrap-distance-left:9pt;mso-wrap-distance-top:0;mso-wrap-distance-right:9pt;mso-wrap-distance-bottom:0;mso-position-horizontal:absolute;mso-position-horizontal-relative:text;mso-position-vertical:absolute;mso-position-vertical-relative:text;v-text-anchor:top" o:gfxdata="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" stroked="f">
+              <v:shape id="Надпись 1" o:spid="_x0000_s1026" type="#_x0000_t202" style="position:absolute;margin-left:45.75pt;margin-top:373.15pt;width:415.1pt;height:.05pt;z-index:251660800;visibility:visible;mso-wrap-style:square;mso-wrap-distance-left:9pt;mso-wrap-distance-top:0;mso-wrap-distance-right:9pt;mso-wrap-distance-bottom:0;mso-position-horizontal:absolute;mso-position-horizontal-relative:text;mso-position-vertical:absolute;mso-position-vertical-relative:text;v-text-anchor:top" o:gfxdata="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" stroked="f">
                 <v:textbox style="mso-fit-shape-to-text:t" inset="0,0,0,0">
                   <w:txbxContent>
                     <w:p>
@@ -2749,15 +2651,7 @@
                       </w:fldSimple>
                       <w:bookmarkEnd w:id="3"/>
                       <w:r>
-                        <w:t xml:space="preserve">. Схема алгоритма </w:t>
-                      </w:r>
-                      <w:proofErr w:type="spellStart"/>
-                      <w:r>
-                        <w:t>разрабатанного</w:t>
-                      </w:r>
-                      <w:proofErr w:type="spellEnd"/>
-                      <w:r>
-                        <w:t xml:space="preserve"> входе исследования</w:t>
+                        <w:t>. Схема алгоритма разрабатанного входе исследования</w:t>
                       </w:r>
                     </w:p>
                   </w:txbxContent>
@@ -2880,21 +2774,8 @@
     </w:p>
     <w:p>
       <w:r>
-        <w:t xml:space="preserve">Алгоритмы RL можно разделить на две основные категории: </w:t>
-      </w:r>
-      <w:proofErr w:type="spellStart"/>
-      <w:r>
-        <w:t>model-based</w:t>
-      </w:r>
-      <w:proofErr w:type="spellEnd"/>
-      <w:r>
-        <w:t xml:space="preserve"> и </w:t>
-      </w:r>
-      <w:proofErr w:type="spellStart"/>
-      <w:r>
-        <w:t>model-free</w:t>
-      </w:r>
-      <w:proofErr w:type="spellEnd"/>
+        <w:t>Алгоритмы RL можно разделить на две основные категории: model-based и model-free</w:t>
+      </w:r>
       <w:r>
         <w:t xml:space="preserve"> (</w:t>
       </w:r>
@@ -2932,23 +2813,7 @@
         <w:jc w:val="left"/>
       </w:pPr>
       <w:r>
-        <w:t xml:space="preserve">В настоящей работе были выбраны два алгоритмы группы </w:t>
-      </w:r>
-      <w:proofErr w:type="spellStart"/>
-      <w:r>
-        <w:t>model-free</w:t>
-      </w:r>
-      <w:proofErr w:type="spellEnd"/>
-      <w:r>
-        <w:t>: Q-</w:t>
-      </w:r>
-      <w:proofErr w:type="spellStart"/>
-      <w:r>
-        <w:t>learning</w:t>
-      </w:r>
-      <w:proofErr w:type="spellEnd"/>
-      <w:r>
-        <w:t xml:space="preserve"> и Deep Policy Network. В пользу этого выбора можно назвать несколько аргументов:</w:t>
+        <w:t>В настоящей работе были выбраны два алгоритмы группы model-free: Q-learning и Deep Policy Network. В пользу этого выбора можно назвать несколько аргументов:</w:t>
       </w:r>
     </w:p>
     <w:p>
@@ -2961,15 +2826,7 @@
         <w:jc w:val="left"/>
       </w:pPr>
       <w:r>
-        <w:t xml:space="preserve">Для шахмат крайне затруднительно описать модель среды и использовать её для обучения, поэтому выбор падает на </w:t>
-      </w:r>
-      <w:proofErr w:type="spellStart"/>
-      <w:r>
-        <w:t>model-free</w:t>
-      </w:r>
-      <w:proofErr w:type="spellEnd"/>
-      <w:r>
-        <w:t xml:space="preserve"> алгоритмы, к которым относится Q-обучение и Deep Policy Net; </w:t>
+        <w:t xml:space="preserve">Для шахмат крайне затруднительно описать модель среды и использовать её для обучения, поэтому выбор падает на model-free алгоритмы, к которым относится Q-обучение и Deep Policy Net; </w:t>
       </w:r>
     </w:p>
     <w:p>
@@ -3036,15 +2893,7 @@
     </w:p>
     <w:p>
       <w:r>
-        <w:t xml:space="preserve">В целях сокращения сложности предполагаемого обучения, в настоящей работе вводится существенное ограничение: алгоритмы будут учиться разыгрывать не всю партию, а только её окончание: эндшпили. Обученный таким образом теоретически можно постепенно </w:t>
-      </w:r>
-      <w:proofErr w:type="spellStart"/>
-      <w:r>
-        <w:t>дообучать</w:t>
-      </w:r>
-      <w:proofErr w:type="spellEnd"/>
-      <w:r>
-        <w:t xml:space="preserve"> на более ранних этапах игры. </w:t>
+        <w:t xml:space="preserve">В целях сокращения сложности предполагаемого обучения, в настоящей работе вводится существенное ограничение: алгоритмы будут учиться разыгрывать не всю партию, а только её окончание: эндшпили. Обученный таким образом теоретически можно постепенно дообучать на более ранних этапах игры. </w:t>
       </w:r>
     </w:p>
     <w:p>
@@ -3061,23 +2910,7 @@
         </w:r>
       </w:hyperlink>
       <w:r>
-        <w:t xml:space="preserve"> был найден </w:t>
-      </w:r>
-      <w:proofErr w:type="spellStart"/>
-      <w:r>
-        <w:t>датасет</w:t>
-      </w:r>
-      <w:proofErr w:type="spellEnd"/>
-      <w:r>
-        <w:t xml:space="preserve">, представляющий собой текстовые файлы с ~3000 партиями разделёнными на 4 варианта: 1 ход до победы, 2 хода до победы, 3 хода до победы, 4 хода до победы. Партии представлены в файлах в </w:t>
-      </w:r>
-      <w:proofErr w:type="spellStart"/>
-      <w:r>
-        <w:t>fen</w:t>
-      </w:r>
-      <w:proofErr w:type="spellEnd"/>
-      <w:r>
-        <w:t xml:space="preserve"> строках.</w:t>
+        <w:t xml:space="preserve"> был найден датасет, представляющий собой текстовые файлы с ~3000 партиями разделёнными на 4 варианта: 1 ход до победы, 2 хода до победы, 3 хода до победы, 4 хода до победы. Партии представлены в файлах в fen строках.</w:t>
       </w:r>
     </w:p>
     <w:p>
@@ -3086,13 +2919,8 @@
         <w:ind w:firstLine="720"/>
         <w:jc w:val="left"/>
       </w:pPr>
-      <w:proofErr w:type="spellStart"/>
-      <w:r>
-        <w:t>Fen</w:t>
-      </w:r>
-      <w:proofErr w:type="spellEnd"/>
-      <w:r>
-        <w:t xml:space="preserve"> строка – запись состояния шахматной в нотации Форсайта-Эдвардса.</w:t>
+      <w:r>
+        <w:t>Fen строка – запись состояния шахматной в нотации Форсайта-Эдвардса.</w:t>
       </w:r>
     </w:p>
     <w:p>
@@ -3155,23 +2983,7 @@
         <w:jc w:val="left"/>
       </w:pPr>
       <w:r>
-        <w:t xml:space="preserve">Счётчик </w:t>
-      </w:r>
-      <w:proofErr w:type="spellStart"/>
-      <w:r>
-        <w:t>полуходов</w:t>
-      </w:r>
-      <w:proofErr w:type="spellEnd"/>
-      <w:r>
-        <w:t xml:space="preserve">. Число </w:t>
-      </w:r>
-      <w:proofErr w:type="spellStart"/>
-      <w:r>
-        <w:t>полуходов</w:t>
-      </w:r>
-      <w:proofErr w:type="spellEnd"/>
-      <w:r>
-        <w:t>, прошедших с последнего хода пешки или взятия фигуры. Используется для определения применения правила 50 ходов.</w:t>
+        <w:t>Счётчик полуходов. Число полуходов, прошедших с последнего хода пешки или взятия фигуры. Используется для определения применения правила 50 ходов.</w:t>
       </w:r>
     </w:p>
     <w:p>
@@ -3191,29 +3003,13 @@
     </w:p>
     <w:p>
       <w:r>
-        <w:t xml:space="preserve">Для последующего процесса обучения найденный </w:t>
-      </w:r>
-      <w:proofErr w:type="spellStart"/>
-      <w:r>
-        <w:t>датасет</w:t>
-      </w:r>
-      <w:proofErr w:type="spellEnd"/>
-      <w:r>
-        <w:t xml:space="preserve"> подавался на вход шахматному движку с целью получить не достающие шаги до победы. Недостающие шаги необходимы для последующей оценки </w:t>
+        <w:t xml:space="preserve">Для последующего процесса обучения найденный датасет подавался на вход шахматному движку с целью получить не достающие шаги до победы. Недостающие шаги необходимы для последующей оценки </w:t>
       </w:r>
       <w:r>
         <w:t>ходов,</w:t>
       </w:r>
       <w:r>
-        <w:t xml:space="preserve"> предлагаемых разрабатываемой системы. На выходе сформирован файл формата </w:t>
-      </w:r>
-      <w:proofErr w:type="spellStart"/>
-      <w:r>
-        <w:t>json</w:t>
-      </w:r>
-      <w:proofErr w:type="spellEnd"/>
-      <w:r>
-        <w:t xml:space="preserve"> (распространенный формат хранения и передачи данных). Пример полученного файла ниже</w:t>
+        <w:t xml:space="preserve"> предлагаемых разрабатываемой системы. На выходе сформирован файл формата json (распространенный формат хранения и передачи данных). Пример полученного файла ниже</w:t>
       </w:r>
       <w:r>
         <w:t xml:space="preserve"> (</w:t>
@@ -3309,24 +3105,14 @@
                             </w:fldSimple>
                             <w:bookmarkEnd w:id="8"/>
                             <w:r>
-                              <w:t xml:space="preserve">. Пример </w:t>
+                              <w:t xml:space="preserve">. Пример датасета в </w:t>
                             </w:r>
-                            <w:proofErr w:type="spellStart"/>
-                            <w:r>
-                              <w:t>датасета</w:t>
-                            </w:r>
-                            <w:proofErr w:type="spellEnd"/>
-                            <w:r>
-                              <w:t xml:space="preserve"> в </w:t>
-                            </w:r>
-                            <w:proofErr w:type="spellStart"/>
                             <w:r>
                               <w:rPr>
                                 <w:lang w:val="en-US"/>
                               </w:rPr>
                               <w:t>json</w:t>
                             </w:r>
-                            <w:proofErr w:type="spellEnd"/>
                             <w:r>
                               <w:t xml:space="preserve"> </w:t>
                             </w:r>
@@ -3350,7 +3136,7 @@
           </mc:Choice>
           <mc:Fallback>
             <w:pict>
-              <v:shape w14:anchorId="6B3D0886" id="Надпись 2" o:spid="_x0000_s1027" type="#_x0000_t202" style="position:absolute;left:0;text-align:left;margin-left:71.15pt;margin-top:267.75pt;width:381.05pt;height:.05pt;z-index:251662848;visibility:visible;mso-wrap-style:square;mso-wrap-distance-left:9pt;mso-wrap-distance-top:0;mso-wrap-distance-right:9pt;mso-wrap-distance-bottom:0;mso-position-horizontal:absolute;mso-position-horizontal-relative:text;mso-position-vertical:absolute;mso-position-vertical-relative:text;v-text-anchor:top" o:gfxdata="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" stroked="f">
+              <v:shape w14:anchorId="6B3D0886" id="Надпись 2" o:spid="_x0000_s1027" type="#_x0000_t202" style="position:absolute;left:0;text-align:left;margin-left:71.15pt;margin-top:267.75pt;width:381.05pt;height:.05pt;z-index:251662848;visibility:visible;mso-wrap-style:square;mso-wrap-distance-left:9pt;mso-wrap-distance-top:0;mso-wrap-distance-right:9pt;mso-wrap-distance-bottom:0;mso-position-horizontal:absolute;mso-position-horizontal-relative:text;mso-position-vertical:absolute;mso-position-vertical-relative:text;v-text-anchor:top" o:gfxdata="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" stroked="f">
                 <v:textbox style="mso-fit-shape-to-text:t" inset="0,0,0,0">
                   <w:txbxContent>
                     <w:p>
@@ -3376,24 +3162,14 @@
                       </w:fldSimple>
                       <w:bookmarkEnd w:id="9"/>
                       <w:r>
-                        <w:t xml:space="preserve">. Пример </w:t>
+                        <w:t xml:space="preserve">. Пример датасета в </w:t>
                       </w:r>
-                      <w:proofErr w:type="spellStart"/>
-                      <w:r>
-                        <w:t>датасета</w:t>
-                      </w:r>
-                      <w:proofErr w:type="spellEnd"/>
-                      <w:r>
-                        <w:t xml:space="preserve"> в </w:t>
-                      </w:r>
-                      <w:proofErr w:type="spellStart"/>
                       <w:r>
                         <w:rPr>
                           <w:lang w:val="en-US"/>
                         </w:rPr>
                         <w:t>json</w:t>
                       </w:r>
-                      <w:proofErr w:type="spellEnd"/>
                       <w:r>
                         <w:t xml:space="preserve"> </w:t>
                       </w:r>
@@ -3481,83 +3257,17 @@
     </w:p>
     <w:p>
       <w:r>
-        <w:t xml:space="preserve">В качестве среды для разрабатываемой системы может послужить любой шахматный движок, позволяющий разыгрывать шахматную партию через специальный интерфейс. Такие движки могут хранить и обновлять состояние доски, оценивать сделанный игроком ход, а также отвечать на него собственным. Для данного исследования был использован шахматный </w:t>
-      </w:r>
-      <w:proofErr w:type="spellStart"/>
-      <w:r>
-        <w:t>open-source</w:t>
-      </w:r>
-      <w:proofErr w:type="spellEnd"/>
-      <w:r>
-        <w:t xml:space="preserve"> движок </w:t>
-      </w:r>
-      <w:proofErr w:type="spellStart"/>
-      <w:r>
-        <w:t>Stockfish</w:t>
-      </w:r>
-      <w:proofErr w:type="spellEnd"/>
-      <w:r>
-        <w:t>.</w:t>
-      </w:r>
-    </w:p>
-    <w:p>
-      <w:proofErr w:type="spellStart"/>
-      <w:r>
-        <w:t>Stockfish</w:t>
-      </w:r>
-      <w:proofErr w:type="spellEnd"/>
-      <w:r>
-        <w:t xml:space="preserve"> – свободный шахматный движок с поддержкой UCI с открытым исходным кодом, доступный для различных настольных и мобильных платформ. Он разработан Марко </w:t>
-      </w:r>
-      <w:proofErr w:type="spellStart"/>
-      <w:r>
-        <w:t>Костальбой</w:t>
-      </w:r>
-      <w:proofErr w:type="spellEnd"/>
-      <w:r>
-        <w:t xml:space="preserve">, </w:t>
-      </w:r>
-      <w:proofErr w:type="spellStart"/>
-      <w:r>
-        <w:t>Джоной</w:t>
-      </w:r>
-      <w:proofErr w:type="spellEnd"/>
-      <w:r>
-        <w:t xml:space="preserve"> Кийски, Гэри </w:t>
-      </w:r>
-      <w:proofErr w:type="spellStart"/>
-      <w:r>
-        <w:t>Линскоттом</w:t>
-      </w:r>
-      <w:proofErr w:type="spellEnd"/>
-      <w:r>
-        <w:t xml:space="preserve"> и </w:t>
-      </w:r>
-      <w:proofErr w:type="spellStart"/>
-      <w:r>
-        <w:t>Тордом</w:t>
-      </w:r>
-      <w:proofErr w:type="spellEnd"/>
-      <w:r>
-        <w:t xml:space="preserve"> </w:t>
-      </w:r>
-      <w:proofErr w:type="spellStart"/>
-      <w:r>
-        <w:t>Ромстадом</w:t>
-      </w:r>
-      <w:proofErr w:type="spellEnd"/>
-      <w:r>
-        <w:t>, при большом вкладе сообщества разработчиков с открытым исходным кодом.</w:t>
-      </w:r>
-    </w:p>
-    <w:p>
-      <w:proofErr w:type="spellStart"/>
-      <w:r>
-        <w:t>Stockfish</w:t>
-      </w:r>
-      <w:proofErr w:type="spellEnd"/>
-      <w:r>
-        <w:t xml:space="preserve"> занимает первые места большинства рейтинговых списков и соревнований среди компьютерных шахматных программ, и признаётся сильнейшей шахматной программой, не использующей GPU. Он выиграл неофициальный чемпионат мира по компьютерным шахматам в 6 сезоне (2014), 9 сезоне (2016), 11 сезоне (2018), 12 сезоне (2018), 13 сезоне (2018), 14 сезоне (2019) , 16 сезоне (2019),18 сезоне (2020) 19 сезоне (2020) , 20 сезоне (2021), 21 сезоне (2021) и в 22 сезоне (2022). Он финишировал вторым в 5 сезоне (2013), 7 сезоне (2014), 8 сезоне (2015), 15 (2019) и 17 (2020).</w:t>
+        <w:t>В качестве среды для разрабатываемой системы может послужить любой шахматный движок, позволяющий разыгрывать шахматную партию через специальный интерфейс. Такие движки могут хранить и обновлять состояние доски, оценивать сделанный игроком ход, а также отвечать на него собственным. Для данного исследования был использован шахматный open-source движок Stockfish.</w:t>
+      </w:r>
+    </w:p>
+    <w:p>
+      <w:r>
+        <w:t>Stockfish – свободный шахматный движок с поддержкой UCI с открытым исходным кодом, доступный для различных настольных и мобильных платформ. Он разработан Марко Костальбой, Джоной Кийски, Гэри Линскоттом и Тордом Ромстадом, при большом вкладе сообщества разработчиков с открытым исходным кодом.</w:t>
+      </w:r>
+    </w:p>
+    <w:p>
+      <w:r>
+        <w:t>Stockfish занимает первые места большинства рейтинговых списков и соревнований среди компьютерных шахматных программ, и признаётся сильнейшей шахматной программой, не использующей GPU. Он выиграл неофициальный чемпионат мира по компьютерным шахматам в 6 сезоне (2014), 9 сезоне (2016), 11 сезоне (2018), 12 сезоне (2018), 13 сезоне (2018), 14 сезоне (2019) , 16 сезоне (2019),18 сезоне (2020) 19 сезоне (2020) , 20 сезоне (2021), 21 сезоне (2021) и в 22 сезоне (2022). Он финишировал вторым в 5 сезоне (2013), 7 сезоне (2014), 8 сезоне (2015), 15 (2019) и 17 (2020).</w:t>
       </w:r>
     </w:p>
     <w:p>
@@ -3626,23 +3336,13 @@
                               <w:jc w:val="center"/>
                               <w:textDirection w:val="btLr"/>
                             </w:pPr>
-                            <w:proofErr w:type="gramStart"/>
                             <w:r>
                               <w:rPr>
                                 <w:i/>
                                 <w:color w:val="44546A"/>
                                 <w:sz w:val="18"/>
                               </w:rPr>
-                              <w:t>Рисунок  SEQ</w:t>
-                            </w:r>
-                            <w:proofErr w:type="gramEnd"/>
-                            <w:r>
-                              <w:rPr>
-                                <w:i/>
-                                <w:color w:val="44546A"/>
-                                <w:sz w:val="18"/>
-                              </w:rPr>
-                              <w:t xml:space="preserve"> Рисунок \* ARABIC 1. Пример JSON файла.</w:t>
+                              <w:t>Рисунок  SEQ Рисунок \* ARABIC 1. Пример JSON файла.</w:t>
                             </w:r>
                           </w:p>
                           <w:p>
@@ -3657,25 +3357,7 @@
                                 <w:color w:val="44546A"/>
                                 <w:sz w:val="18"/>
                               </w:rPr>
-                              <w:t xml:space="preserve">3,11 строки </w:t>
-                            </w:r>
-                            <w:proofErr w:type="spellStart"/>
-                            <w:r>
-                              <w:rPr>
-                                <w:i/>
-                                <w:color w:val="44546A"/>
-                                <w:sz w:val="18"/>
-                              </w:rPr>
-                              <w:t>fen</w:t>
-                            </w:r>
-                            <w:proofErr w:type="spellEnd"/>
-                            <w:r>
-                              <w:rPr>
-                                <w:i/>
-                                <w:color w:val="44546A"/>
-                                <w:sz w:val="18"/>
-                              </w:rPr>
-                              <w:t xml:space="preserve"> позиции. 5,13 следующие состояния до победы. 8,16 ходы для победы</w:t>
+                              <w:t>3,11 строки fen позиции. 5,13 следующие состояния до победы. 8,16 ходы для победы</w:t>
                             </w:r>
                           </w:p>
                         </w:txbxContent>
@@ -3691,7 +3373,7 @@
           </mc:Choice>
           <mc:Fallback>
             <w:pict>
-              <v:rect w14:anchorId="48507D4F" id="Прямоугольник 19" o:spid="_x0000_s1028" style="position:absolute;left:0;text-align:left;margin-left:71pt;margin-top:267pt;width:.05pt;height:1pt;z-index:251656704;visibility:visible;mso-wrap-style:square;mso-wrap-distance-left:9pt;mso-wrap-distance-top:0;mso-wrap-distance-right:9pt;mso-wrap-distance-bottom:0;mso-position-horizontal:absolute;mso-position-horizontal-relative:text;mso-position-vertical:absolute;mso-position-vertical-relative:text;v-text-anchor:top" o:gfxdata="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" stroked="f">
+              <v:rect w14:anchorId="48507D4F" id="Прямоугольник 19" o:spid="_x0000_s1028" style="position:absolute;left:0;text-align:left;margin-left:71pt;margin-top:267pt;width:.05pt;height:1pt;z-index:251656704;visibility:visible;mso-wrap-style:square;mso-wrap-distance-left:9pt;mso-wrap-distance-top:0;mso-wrap-distance-right:9pt;mso-wrap-distance-bottom:0;mso-position-horizontal:absolute;mso-position-horizontal-relative:text;mso-position-vertical:absolute;mso-position-vertical-relative:text;v-text-anchor:top" o:gfxdata="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" stroked="f">
                 <v:textbox inset="0,0,0,0">
                   <w:txbxContent>
                     <w:p>
@@ -3700,23 +3382,13 @@
                         <w:jc w:val="center"/>
                         <w:textDirection w:val="btLr"/>
                       </w:pPr>
-                      <w:proofErr w:type="gramStart"/>
                       <w:r>
                         <w:rPr>
                           <w:i/>
                           <w:color w:val="44546A"/>
                           <w:sz w:val="18"/>
                         </w:rPr>
-                        <w:t>Рисунок  SEQ</w:t>
-                      </w:r>
-                      <w:proofErr w:type="gramEnd"/>
-                      <w:r>
-                        <w:rPr>
-                          <w:i/>
-                          <w:color w:val="44546A"/>
-                          <w:sz w:val="18"/>
-                        </w:rPr>
-                        <w:t xml:space="preserve"> Рисунок \* ARABIC 1. Пример JSON файла.</w:t>
+                        <w:t>Рисунок  SEQ Рисунок \* ARABIC 1. Пример JSON файла.</w:t>
                       </w:r>
                     </w:p>
                     <w:p>
@@ -3731,25 +3403,7 @@
                           <w:color w:val="44546A"/>
                           <w:sz w:val="18"/>
                         </w:rPr>
-                        <w:t xml:space="preserve">3,11 строки </w:t>
-                      </w:r>
-                      <w:proofErr w:type="spellStart"/>
-                      <w:r>
-                        <w:rPr>
-                          <w:i/>
-                          <w:color w:val="44546A"/>
-                          <w:sz w:val="18"/>
-                        </w:rPr>
-                        <w:t>fen</w:t>
-                      </w:r>
-                      <w:proofErr w:type="spellEnd"/>
-                      <w:r>
-                        <w:rPr>
-                          <w:i/>
-                          <w:color w:val="44546A"/>
-                          <w:sz w:val="18"/>
-                        </w:rPr>
-                        <w:t xml:space="preserve"> позиции. 5,13 следующие состояния до победы. 8,16 ходы для победы</w:t>
+                        <w:t>3,11 строки fen позиции. 5,13 следующие состояния до победы. 8,16 ходы для победы</w:t>
                       </w:r>
                     </w:p>
                   </w:txbxContent>
@@ -3777,45 +3431,14 @@
         <w:pStyle w:val="2"/>
       </w:pPr>
       <w:bookmarkStart w:id="12" w:name="_Toc123156583"/>
-      <w:proofErr w:type="spellStart"/>
-      <w:r>
-        <w:t>Random</w:t>
-      </w:r>
-      <w:proofErr w:type="spellEnd"/>
-      <w:r>
-        <w:t xml:space="preserve"> </w:t>
-      </w:r>
-      <w:proofErr w:type="spellStart"/>
-      <w:r>
-        <w:t>agent</w:t>
+      <w:r>
+        <w:t>Random agent</w:t>
       </w:r>
       <w:bookmarkEnd w:id="12"/>
-      <w:proofErr w:type="spellEnd"/>
-    </w:p>
-    <w:p>
-      <w:proofErr w:type="spellStart"/>
-      <w:r>
-        <w:t>Random</w:t>
-      </w:r>
-      <w:proofErr w:type="spellEnd"/>
-      <w:r>
-        <w:t xml:space="preserve"> </w:t>
-      </w:r>
-      <w:proofErr w:type="spellStart"/>
-      <w:r>
-        <w:t>agent</w:t>
-      </w:r>
-      <w:proofErr w:type="spellEnd"/>
-      <w:r>
-        <w:t xml:space="preserve"> – базовый игрок, который выбирает следующий ход случайным образом. Он играет роль </w:t>
-      </w:r>
-      <w:proofErr w:type="spellStart"/>
-      <w:r>
-        <w:t>baseline’а</w:t>
-      </w:r>
-      <w:proofErr w:type="spellEnd"/>
-      <w:r>
-        <w:t>, с котором будут сравниваться разработанные алгоритмы обучения с подкреплением</w:t>
+    </w:p>
+    <w:p>
+      <w:r>
+        <w:t>Random agent – базовый игрок, который выбирает следующий ход случайным образом. Он играет роль baseline’а, с котором будут сравниваться разработанные алгоритмы обучения с подкреплением</w:t>
       </w:r>
     </w:p>
     <w:p>
@@ -3864,34 +3487,13 @@
       </w:pPr>
       <w:bookmarkStart w:id="13" w:name="_Toc123156584"/>
       <w:r>
-        <w:t>Q-</w:t>
-      </w:r>
-      <w:proofErr w:type="spellStart"/>
-      <w:r>
-        <w:t>learning</w:t>
-      </w:r>
-      <w:proofErr w:type="spellEnd"/>
-      <w:r>
-        <w:t xml:space="preserve"> </w:t>
-      </w:r>
-      <w:proofErr w:type="spellStart"/>
-      <w:r>
-        <w:t>agent</w:t>
+        <w:t>Q-learning agent</w:t>
       </w:r>
       <w:bookmarkEnd w:id="13"/>
-      <w:proofErr w:type="spellEnd"/>
-    </w:p>
-    <w:p>
-      <w:r>
-        <w:t>Метод q-</w:t>
-      </w:r>
-      <w:proofErr w:type="spellStart"/>
-      <w:r>
-        <w:t>learning</w:t>
-      </w:r>
-      <w:proofErr w:type="spellEnd"/>
-      <w:r>
-        <w:t xml:space="preserve"> основан на введении функции Q, отражающей ценность каждого возможного действия a агента для текущего состояния s, в котором сейчас находится симуляция. Или коротко:</w:t>
+    </w:p>
+    <w:p>
+      <w:r>
+        <w:t>Метод q-learning основан на введении функции Q, отражающей ценность каждого возможного действия a агента для текущего состояния s, в котором сейчас находится симуляция. Или коротко:</w:t>
       </w:r>
     </w:p>
     <w:p>
@@ -3938,15 +3540,7 @@
     </w:p>
     <w:p>
       <w:r>
-        <w:t xml:space="preserve">Эта функция задает оценку агентом той награды, которую он может получить, совершив в определенный ход определенное действие. А также она включает в себя оценку того, какую награду агент может получить в будущем. Процесс обучения представляет из себя итерационное уточнение значения функции Q на каждом ходу агента. В первую очередь следует определить величину награды, которую агент получит в этот ход. Запишем ее переменной </w:t>
-      </w:r>
-      <w:proofErr w:type="spellStart"/>
-      <w:r>
-        <w:t>r_t</w:t>
-      </w:r>
-      <w:proofErr w:type="spellEnd"/>
-      <w:r>
-        <w:t>. Далее определим величину максимальной ожидаемой награды на последующих ходах:</w:t>
+        <w:t>Эта функция задает оценку агентом той награды, которую он может получить, совершив в определенный ход определенное действие. А также она включает в себя оценку того, какую награду агент может получить в будущем. Процесс обучения представляет из себя итерационное уточнение значения функции Q на каждом ходу агента. В первую очередь следует определить величину награды, которую агент получит в этот ход. Запишем ее переменной r_t. Далее определим величину максимальной ожидаемой награды на последующих ходах:</w:t>
       </w:r>
     </w:p>
     <w:p>
@@ -4354,15 +3948,7 @@
     </w:p>
     <w:p>
       <w:r>
-        <w:t>Входе проведения экспериментов по обучению Q-</w:t>
-      </w:r>
-      <w:proofErr w:type="spellStart"/>
-      <w:r>
-        <w:t>agentа</w:t>
-      </w:r>
-      <w:proofErr w:type="spellEnd"/>
-      <w:r>
-        <w:t xml:space="preserve"> выявлено большое количество недостатков данного метода в применение к шахматам. Большинство шахматных ситуаций имеют большое количество возможных вариантов, из-за чего возникает огромное количество различных состояний.</w:t>
+        <w:t>Входе проведения экспериментов по обучению Q-agentа выявлено большое количество недостатков данного метода в применение к шахматам. Большинство шахматных ситуаций имеют большое количество возможных вариантов, из-за чего возникает огромное количество различных состояний.</w:t>
       </w:r>
     </w:p>
     <w:p>
@@ -4383,23 +3969,7 @@
         <w:t>вывод: алгоритм Q</w:t>
       </w:r>
       <w:r>
-        <w:t>-</w:t>
-      </w:r>
-      <w:proofErr w:type="spellStart"/>
-      <w:r>
-        <w:t>learning</w:t>
-      </w:r>
-      <w:proofErr w:type="spellEnd"/>
-      <w:r>
-        <w:t xml:space="preserve"> слабо или вовсе не применим для процессов с несчетным или огромным количеством возможных состояний, так как исследование занимает большое количество времени и ресурсов, а Q-</w:t>
-      </w:r>
-      <w:proofErr w:type="spellStart"/>
-      <w:r>
-        <w:t>table</w:t>
-      </w:r>
-      <w:proofErr w:type="spellEnd"/>
-      <w:r>
-        <w:t xml:space="preserve"> разрастается до Гб занимаемой памяти, рекомендуется применять либо другие виды обучения, либо вводить дополнительные ограничения</w:t>
+        <w:t>-learning слабо или вовсе не применим для процессов с несчетным или огромным количеством возможных состояний, так как исследование занимает большое количество времени и ресурсов, а Q-table разрастается до Гб занимаемой памяти, рекомендуется применять либо другие виды обучения, либо вводить дополнительные ограничения</w:t>
       </w:r>
     </w:p>
     <w:p>
@@ -4441,15 +4011,7 @@
     </w:p>
     <w:p>
       <w:r>
-        <w:t xml:space="preserve">На вход </w:t>
-      </w:r>
-      <w:proofErr w:type="spellStart"/>
-      <w:r>
-        <w:t>неройсети</w:t>
-      </w:r>
-      <w:proofErr w:type="spellEnd"/>
-      <w:r>
-        <w:t xml:space="preserve"> необходимо подать текущее состояние сети, иногда может требоваться дополнительная обработка входного состояния среды. Затем после прямого прохождения по сети на выходе получаем действие.</w:t>
+        <w:t>На вход неройсети необходимо подать текущее состояние сети, иногда может требоваться дополнительная обработка входного состояния среды. Затем после прямого прохождения по сети на выходе получаем действие.</w:t>
       </w:r>
     </w:p>
     <w:p>
@@ -4520,13 +4082,8 @@
         </w:numPr>
         <w:spacing w:after="0"/>
       </w:pPr>
-      <w:proofErr w:type="spellStart"/>
-      <w:r>
-        <w:t>Rewards</w:t>
-      </w:r>
-      <w:proofErr w:type="spellEnd"/>
-      <w:r>
-        <w:t xml:space="preserve"> –вектор наград за выбранный промежуток;</w:t>
+      <w:r>
+        <w:t>Rewards –вектор наград за выбранный промежуток;</w:t>
       </w:r>
     </w:p>
     <w:p>
@@ -4537,13 +4094,8 @@
         </w:numPr>
         <w:spacing w:after="0"/>
       </w:pPr>
-      <w:proofErr w:type="spellStart"/>
-      <w:r>
-        <w:t>Actions</w:t>
-      </w:r>
-      <w:proofErr w:type="spellEnd"/>
-      <w:r>
-        <w:t xml:space="preserve"> – вектор действий за выбранный промежуток;</w:t>
+      <w:r>
+        <w:t>Actions – вектор действий за выбранный промежуток;</w:t>
       </w:r>
     </w:p>
     <w:p>
@@ -4554,13 +4106,8 @@
         </w:numPr>
         <w:spacing w:after="0"/>
       </w:pPr>
-      <w:proofErr w:type="spellStart"/>
-      <w:r>
-        <w:t>Sum</w:t>
-      </w:r>
-      <w:proofErr w:type="spellEnd"/>
-      <w:r>
-        <w:t xml:space="preserve"> – оператор суммирования;</w:t>
+      <w:r>
+        <w:t>Sum – оператор суммирования;</w:t>
       </w:r>
     </w:p>
     <w:p>
@@ -4751,13 +4298,8 @@
         </w:numPr>
         <w:spacing w:after="0"/>
       </w:pPr>
-      <w:proofErr w:type="spellStart"/>
-      <w:r>
-        <w:t>Токенезация</w:t>
-      </w:r>
-      <w:proofErr w:type="spellEnd"/>
-      <w:r>
-        <w:t>;</w:t>
+      <w:r>
+        <w:t>Токенезация;</w:t>
       </w:r>
     </w:p>
     <w:p>
@@ -4768,78 +4310,45 @@
         </w:numPr>
       </w:pPr>
       <w:r>
-        <w:t xml:space="preserve"> Извлечения </w:t>
-      </w:r>
-      <w:proofErr w:type="spellStart"/>
+        <w:t xml:space="preserve"> Извлечения фитч из FEN строки.</w:t>
+      </w:r>
+    </w:p>
+    <w:p>
+      <w:pPr>
+        <w:pStyle w:val="2"/>
+      </w:pPr>
+      <w:bookmarkStart w:id="20" w:name="_Toc123156589"/>
+      <w:r>
+        <w:t>Токенизация</w:t>
+      </w:r>
+      <w:bookmarkEnd w:id="20"/>
+    </w:p>
+    <w:p>
+      <w:r>
+        <w:t>Токенизация подразумевает под собой обработку FEN строки как символьную строку, таким образом FEN строкам ставится в соответствие некоторый вектор заданной размерности, характеризующий конкретную строку.</w:t>
+      </w:r>
+    </w:p>
+    <w:p>
+      <w:r>
+        <w:t>Входе применения данного метода столкнулись с теми же проблемами, что и при применении Q-learning, одни и те же состояния одной из сторон получали различные токены и словарь токенов бесконечно множился и обучения не происходило</w:t>
+      </w:r>
+    </w:p>
+    <w:p>
+      <w:pPr>
+        <w:pStyle w:val="2"/>
+      </w:pPr>
+      <w:bookmarkStart w:id="21" w:name="_Toc123156590"/>
+      <w:r>
+        <w:t xml:space="preserve">Вектор </w:t>
+      </w:r>
       <w:r>
         <w:t>фитч</w:t>
       </w:r>
-      <w:proofErr w:type="spellEnd"/>
-      <w:r>
-        <w:t xml:space="preserve"> из FEN строки.</w:t>
-      </w:r>
-    </w:p>
-    <w:p>
-      <w:pPr>
-        <w:pStyle w:val="2"/>
-      </w:pPr>
-      <w:bookmarkStart w:id="20" w:name="_Toc123156589"/>
-      <w:proofErr w:type="spellStart"/>
-      <w:r>
-        <w:t>Токенизация</w:t>
-      </w:r>
-      <w:bookmarkEnd w:id="20"/>
-      <w:proofErr w:type="spellEnd"/>
-    </w:p>
-    <w:p>
-      <w:proofErr w:type="spellStart"/>
-      <w:r>
-        <w:t>Токенизация</w:t>
-      </w:r>
-      <w:proofErr w:type="spellEnd"/>
-      <w:r>
-        <w:t xml:space="preserve"> подразумевает под собой обработку FEN строки как символьную строку, таким образом FEN строкам ставится в соответствие некоторый вектор заданной размерности, характеризующий конкретную строку.</w:t>
-      </w:r>
-    </w:p>
-    <w:p>
-      <w:r>
-        <w:t>Входе применения данного метода столкнулись с теми же проблемами, что и при применении Q-</w:t>
-      </w:r>
-      <w:proofErr w:type="spellStart"/>
-      <w:r>
-        <w:t>learning</w:t>
-      </w:r>
-      <w:proofErr w:type="spellEnd"/>
-      <w:r>
-        <w:t>, одни и те же состояния одной из сторон получали различные токены и словарь токенов бесконечно множился и обучения не происходило</w:t>
-      </w:r>
-    </w:p>
-    <w:p>
-      <w:pPr>
-        <w:pStyle w:val="2"/>
-      </w:pPr>
-      <w:bookmarkStart w:id="21" w:name="_Toc123156590"/>
-      <w:r>
-        <w:t xml:space="preserve">Вектор </w:t>
-      </w:r>
-      <w:proofErr w:type="spellStart"/>
-      <w:r>
-        <w:t>фитч</w:t>
-      </w:r>
       <w:bookmarkEnd w:id="21"/>
-      <w:proofErr w:type="spellEnd"/>
-    </w:p>
-    <w:p>
-      <w:r>
-        <w:t xml:space="preserve">После неудачных экспериментов по внедрению </w:t>
-      </w:r>
-      <w:proofErr w:type="spellStart"/>
-      <w:r>
-        <w:t>токенизации</w:t>
-      </w:r>
-      <w:proofErr w:type="spellEnd"/>
-      <w:r>
-        <w:t xml:space="preserve"> решено использовать другой подход, основанный на трансформации FEN строки в вектор 1*64 + дополнительные признаки из FEN строки. Данный метод показал хорошие результаты в совокупности с классическим алгоритмами машинного обучения [</w:t>
+    </w:p>
+    <w:p>
+      <w:r>
+        <w:t>После неудачных экспериментов по внедрению токенизации решено использовать другой подход, основанный на трансформации FEN строки в вектор 1*64 + дополнительные признаки из FEN строки. Данный метод показал хорошие результаты в совокупности с классическим алгоритмами машинного обучения [</w:t>
       </w:r>
       <w:hyperlink r:id="rId21">
         <w:r>
@@ -4874,6 +4383,7 @@
     <w:p>
       <w:r>
         <w:rPr>
+          <w:noProof/>
           <w:lang w:val="en-US"/>
         </w:rPr>
         <w:lastRenderedPageBreak/>
@@ -5041,15 +4551,7 @@
     </w:p>
     <w:p>
       <w:r>
-        <w:t xml:space="preserve">Так как данная работа носит исследовательский характер, и основная тема предмета связана с математическими моделями и нейросетями, основной акцент практической части связан на выборе архитектуры нейросети и подборе </w:t>
-      </w:r>
-      <w:proofErr w:type="spellStart"/>
-      <w:r>
-        <w:t>гиперпараметров</w:t>
-      </w:r>
-      <w:proofErr w:type="spellEnd"/>
-      <w:r>
-        <w:t>.</w:t>
+        <w:t>Так как данная работа носит исследовательский характер, и основная тема предмета связана с математическими моделями и нейросетями, основной акцент практической части связан на выборе архитектуры нейросети и подборе гиперпараметров.</w:t>
       </w:r>
     </w:p>
     <w:p>
@@ -5183,7 +4685,7 @@
           </mc:Choice>
           <mc:Fallback>
             <w:pict>
-              <v:group w14:anchorId="0F9B48FD" id="Группа 7" o:spid="_x0000_s1029" style="position:absolute;left:0;text-align:left;margin-left:0;margin-top:93.7pt;width:523.3pt;height:235.3pt;z-index:251667968" coordsize="66459,29883" o:gfxdata="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">
+              <v:group w14:anchorId="0F9B48FD" id="Группа 7" o:spid="_x0000_s1029" style="position:absolute;left:0;text-align:left;margin-left:0;margin-top:93.7pt;width:523.3pt;height:235.3pt;z-index:251667968" coordsize="66459,29883" o:gfxdata="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">
                 <v:shapetype id="_x0000_t75" coordsize="21600,21600" o:spt="75" o:preferrelative="t" path="m@4@5l@4@11@9@11@9@5xe" filled="f" stroked="f">
                   <v:stroke joinstyle="miter"/>
                   <v:formulas>
@@ -5253,14 +4755,12 @@
       <w:r>
         <w:t xml:space="preserve">Для этого при помощи интеграции сервиса </w:t>
       </w:r>
-      <w:proofErr w:type="spellStart"/>
       <w:r>
         <w:rPr>
           <w:lang w:val="en-US"/>
         </w:rPr>
         <w:t>wandb</w:t>
       </w:r>
-      <w:proofErr w:type="spellEnd"/>
       <w:r>
         <w:t xml:space="preserve"> </w:t>
       </w:r>
@@ -5291,11 +4791,9 @@
         </w:rPr>
         <w:t>dashboard</w:t>
       </w:r>
-      <w:proofErr w:type="spellStart"/>
       <w:r>
         <w:t>ов</w:t>
       </w:r>
-      <w:proofErr w:type="spellEnd"/>
       <w:r>
         <w:t xml:space="preserve"> </w:t>
       </w:r>
@@ -5313,6 +4811,9 @@
     </w:p>
     <w:p>
       <w:r>
+        <w:rPr>
+          <w:noProof/>
+        </w:rPr>
         <w:lastRenderedPageBreak/>
         <w:drawing>
           <wp:anchor distT="0" distB="0" distL="114300" distR="114300" simplePos="0" relativeHeight="251668992" behindDoc="0" locked="0" layoutInCell="1" allowOverlap="1" wp14:anchorId="35D060B7" wp14:editId="388A0AC1">
@@ -5425,13 +4926,7 @@
                               </w:rPr>
                             </w:pPr>
                             <w:r>
-                              <w:t xml:space="preserve">Рисунок </w:t>
-                            </w:r>
-                            <w:r>
-                              <w:t>9</w:t>
-                            </w:r>
-                            <w:r>
-                              <w:t>. Инициализация отслеживания обучения</w:t>
+                              <w:t>Рисунок 9. Инициализация отслеживания обучения</w:t>
                             </w:r>
                           </w:p>
                         </w:txbxContent>
@@ -5450,7 +4945,7 @@
           </mc:Choice>
           <mc:Fallback>
             <w:pict>
-              <v:shape w14:anchorId="2FB7C8A8" id="Надпись 11" o:spid="_x0000_s1032" type="#_x0000_t202" style="position:absolute;left:0;text-align:left;margin-left:-.1pt;margin-top:557.95pt;width:523.3pt;height:.05pt;z-index:251674112;visibility:visible;mso-wrap-style:square;mso-wrap-distance-left:9pt;mso-wrap-distance-top:0;mso-wrap-distance-right:9pt;mso-wrap-distance-bottom:0;mso-position-horizontal:absolute;mso-position-horizontal-relative:text;mso-position-vertical:absolute;mso-position-vertical-relative:text;v-text-anchor:top" o:gfxdata="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" stroked="f">
+              <v:shape w14:anchorId="2FB7C8A8" id="Надпись 11" o:spid="_x0000_s1032" type="#_x0000_t202" style="position:absolute;left:0;text-align:left;margin-left:-.1pt;margin-top:557.95pt;width:523.3pt;height:.05pt;z-index:251674112;visibility:visible;mso-wrap-style:square;mso-wrap-distance-left:9pt;mso-wrap-distance-top:0;mso-wrap-distance-right:9pt;mso-wrap-distance-bottom:0;mso-position-horizontal:absolute;mso-position-horizontal-relative:text;mso-position-vertical:absolute;mso-position-vertical-relative:text;v-text-anchor:top" o:gfxdata="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" stroked="f">
                 <v:textbox style="mso-fit-shape-to-text:t" inset="0,0,0,0">
                   <w:txbxContent>
                     <w:p>
@@ -5462,13 +4957,7 @@
                         </w:rPr>
                       </w:pPr>
                       <w:r>
-                        <w:t xml:space="preserve">Рисунок </w:t>
-                      </w:r>
-                      <w:r>
-                        <w:t>9</w:t>
-                      </w:r>
-                      <w:r>
-                        <w:t>. Инициализация отслеживания обучения</w:t>
+                        <w:t>Рисунок 9. Инициализация отслеживания обучения</w:t>
                       </w:r>
                     </w:p>
                   </w:txbxContent>
@@ -5480,6 +4969,9 @@
         </mc:AlternateContent>
       </w:r>
       <w:r>
+        <w:rPr>
+          <w:noProof/>
+        </w:rPr>
         <w:drawing>
           <wp:anchor distT="0" distB="0" distL="114300" distR="114300" simplePos="0" relativeHeight="251672064" behindDoc="0" locked="0" layoutInCell="1" allowOverlap="1" wp14:anchorId="4931D812" wp14:editId="6B5C61DD">
             <wp:simplePos x="0" y="0"/>
@@ -5580,16 +5072,7 @@
                               </w:rPr>
                             </w:pPr>
                             <w:r>
-                              <w:t xml:space="preserve">Рисунок </w:t>
-                            </w:r>
-                            <w:r>
-                              <w:t>8</w:t>
-                            </w:r>
-                            <w:r>
-                              <w:t xml:space="preserve">. Основные фиксируемые </w:t>
-                            </w:r>
-                            <w:r>
-                              <w:t>результат</w:t>
+                              <w:t>Рисунок 8. Основные фиксируемые результат</w:t>
                             </w:r>
                           </w:p>
                         </w:txbxContent>
@@ -5608,7 +5091,7 @@
           </mc:Choice>
           <mc:Fallback>
             <w:pict>
-              <v:shape w14:anchorId="167C7106" id="Надпись 9" o:spid="_x0000_s1033" type="#_x0000_t202" style="position:absolute;left:0;text-align:left;margin-left:-.1pt;margin-top:225.05pt;width:523.3pt;height:.05pt;z-index:251671040;visibility:visible;mso-wrap-style:square;mso-wrap-distance-left:9pt;mso-wrap-distance-top:0;mso-wrap-distance-right:9pt;mso-wrap-distance-bottom:0;mso-position-horizontal:absolute;mso-position-horizontal-relative:text;mso-position-vertical:absolute;mso-position-vertical-relative:text;v-text-anchor:top" o:gfxdata="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" stroked="f">
+              <v:shape w14:anchorId="167C7106" id="Надпись 9" o:spid="_x0000_s1033" type="#_x0000_t202" style="position:absolute;left:0;text-align:left;margin-left:-.1pt;margin-top:225.05pt;width:523.3pt;height:.05pt;z-index:251671040;visibility:visible;mso-wrap-style:square;mso-wrap-distance-left:9pt;mso-wrap-distance-top:0;mso-wrap-distance-right:9pt;mso-wrap-distance-bottom:0;mso-position-horizontal:absolute;mso-position-horizontal-relative:text;mso-position-vertical:absolute;mso-position-vertical-relative:text;v-text-anchor:top" o:gfxdata="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" stroked="f">
                 <v:textbox style="mso-fit-shape-to-text:t" inset="0,0,0,0">
                   <w:txbxContent>
                     <w:p>
@@ -5620,16 +5103,7 @@
                         </w:rPr>
                       </w:pPr>
                       <w:r>
-                        <w:t xml:space="preserve">Рисунок </w:t>
-                      </w:r>
-                      <w:r>
-                        <w:t>8</w:t>
-                      </w:r>
-                      <w:r>
-                        <w:t xml:space="preserve">. Основные фиксируемые </w:t>
-                      </w:r>
-                      <w:r>
-                        <w:t>результат</w:t>
+                        <w:t>Рисунок 8. Основные фиксируемые результат</w:t>
                       </w:r>
                     </w:p>
                   </w:txbxContent>
@@ -5649,9 +5123,369 @@
     </w:p>
     <w:p>
       <w:pPr>
+        <w:rPr>
+          <w:rFonts w:eastAsiaTheme="majorEastAsia" w:cstheme="majorBidi"/>
+          <w:b/>
+          <w:sz w:val="36"/>
+          <w:szCs w:val="32"/>
+        </w:rPr>
+      </w:pPr>
+      <w:r>
+        <w:br w:type="page"/>
+      </w:r>
+    </w:p>
+    <w:p>
+      <w:pPr>
         <w:pStyle w:val="1"/>
       </w:pPr>
       <w:r>
+        <w:rPr>
+          <w:b w:val="0"/>
+          <w:noProof/>
+        </w:rPr>
+        <w:lastRenderedPageBreak/>
+        <w:drawing>
+          <wp:anchor distT="0" distB="0" distL="114300" distR="114300" simplePos="0" relativeHeight="251675136" behindDoc="0" locked="0" layoutInCell="1" allowOverlap="1" wp14:anchorId="065131A5" wp14:editId="782BC2CA">
+            <wp:simplePos x="0" y="0"/>
+            <wp:positionH relativeFrom="column">
+              <wp:posOffset>177421</wp:posOffset>
+            </wp:positionH>
+            <wp:positionV relativeFrom="paragraph">
+              <wp:posOffset>341194</wp:posOffset>
+            </wp:positionV>
+            <wp:extent cx="6645910" cy="3437890"/>
+            <wp:effectExtent l="0" t="0" r="2540" b="0"/>
+            <wp:wrapSquare wrapText="bothSides"/>
+            <wp:docPr id="12" name="Рисунок 12"/>
+            <wp:cNvGraphicFramePr>
+              <a:graphicFrameLocks xmlns:a="http://schemas.openxmlformats.org/drawingml/2006/main" noChangeAspect="1"/>
+            </wp:cNvGraphicFramePr>
+            <a:graphic xmlns:a="http://schemas.openxmlformats.org/drawingml/2006/main">
+              <a:graphicData uri="http://schemas.openxmlformats.org/drawingml/2006/picture">
+                <pic:pic xmlns:pic="http://schemas.openxmlformats.org/drawingml/2006/picture">
+                  <pic:nvPicPr>
+                    <pic:cNvPr id="12" name="Прямой ход.jpg"/>
+                    <pic:cNvPicPr/>
+                  </pic:nvPicPr>
+                  <pic:blipFill>
+                    <a:blip r:embed="rId28">
+                      <a:extLst>
+                        <a:ext uri="{28A0092B-C50C-407E-A947-70E740481C1C}">
+                          <a14:useLocalDpi xmlns:a14="http://schemas.microsoft.com/office/drawing/2010/main" val="0"/>
+                        </a:ext>
+                      </a:extLst>
+                    </a:blip>
+                    <a:stretch>
+                      <a:fillRect/>
+                    </a:stretch>
+                  </pic:blipFill>
+                  <pic:spPr>
+                    <a:xfrm>
+                      <a:off x="0" y="0"/>
+                      <a:ext cx="6645910" cy="3437890"/>
+                    </a:xfrm>
+                    <a:prstGeom prst="rect">
+                      <a:avLst/>
+                    </a:prstGeom>
+                  </pic:spPr>
+                </pic:pic>
+              </a:graphicData>
+            </a:graphic>
+          </wp:anchor>
+        </w:drawing>
+      </w:r>
+      <w:r>
+        <w:t>Прямой ход модели</w:t>
+      </w:r>
+    </w:p>
+    <w:p>
+      <w:pPr>
+        <w:pStyle w:val="a8"/>
+      </w:pPr>
+      <w:r>
+        <w:t>Рисунок 10. Схематическое изображение прямого хода разработанной модели</w:t>
+      </w:r>
+    </w:p>
+    <w:p/>
+    <w:p>
+      <w:r>
+        <w:t xml:space="preserve">Прямой ход разработанной архитектуры </w:t>
+      </w:r>
+      <w:r>
+        <w:rPr>
+          <w:lang w:val="en-US"/>
+        </w:rPr>
+        <w:t>Deep</w:t>
+      </w:r>
+      <w:r>
+        <w:t xml:space="preserve"> </w:t>
+      </w:r>
+      <w:r>
+        <w:rPr>
+          <w:lang w:val="en-US"/>
+        </w:rPr>
+        <w:t>Policy</w:t>
+      </w:r>
+      <w:r>
+        <w:t xml:space="preserve"> </w:t>
+      </w:r>
+      <w:r>
+        <w:rPr>
+          <w:lang w:val="en-US"/>
+        </w:rPr>
+        <w:t>Net</w:t>
+      </w:r>
+      <w:r>
+        <w:t xml:space="preserve"> </w:t>
+      </w:r>
+      <w:r>
+        <w:t>можно описать следующим образом:</w:t>
+      </w:r>
+    </w:p>
+    <w:p>
+      <w:pPr>
+        <w:pStyle w:val="ae"/>
+        <w:numPr>
+          <w:ilvl w:val="3"/>
+          <w:numId w:val="3"/>
+        </w:numPr>
+        <w:ind w:left="1276"/>
+      </w:pPr>
+      <w:r>
+        <w:rPr>
+          <w:lang w:val="en-US"/>
+        </w:rPr>
+        <w:t>Fen</w:t>
+      </w:r>
+      <w:r>
+        <w:t>-</w:t>
+      </w:r>
+      <w:r>
+        <w:t xml:space="preserve">строка, описывающая состояние доски, векторизируется с помощью алгоритма </w:t>
+      </w:r>
+      <w:r>
+        <w:rPr>
+          <w:lang w:val="en-US"/>
+        </w:rPr>
+        <w:t>BoardTovec</w:t>
+      </w:r>
+      <w:r>
+        <w:t>();</w:t>
+      </w:r>
+    </w:p>
+    <w:p>
+      <w:pPr>
+        <w:pStyle w:val="ae"/>
+        <w:numPr>
+          <w:ilvl w:val="3"/>
+          <w:numId w:val="3"/>
+        </w:numPr>
+        <w:ind w:left="1276"/>
+      </w:pPr>
+      <w:r>
+        <w:t xml:space="preserve">Список из пяти строковых представлений возможных ходов для данной позиции векторизируется с помощью </w:t>
+      </w:r>
+      <w:r>
+        <w:rPr>
+          <w:lang w:val="en-US"/>
+        </w:rPr>
+        <w:t>MovesToVec()</w:t>
+      </w:r>
+      <w:r>
+        <w:t>;</w:t>
+      </w:r>
+    </w:p>
+    <w:p>
+      <w:pPr>
+        <w:pStyle w:val="ae"/>
+        <w:numPr>
+          <w:ilvl w:val="3"/>
+          <w:numId w:val="3"/>
+        </w:numPr>
+        <w:ind w:left="1276"/>
+      </w:pPr>
+      <w:r>
+        <w:t xml:space="preserve">Оба полученных вектора подаются на вход соответствующих компонентам модели </w:t>
+      </w:r>
+      <w:r>
+        <w:rPr>
+          <w:lang w:val="en-US"/>
+        </w:rPr>
+        <w:t>Deep</w:t>
+      </w:r>
+      <w:r>
+        <w:t xml:space="preserve"> </w:t>
+      </w:r>
+      <w:r>
+        <w:rPr>
+          <w:lang w:val="en-US"/>
+        </w:rPr>
+        <w:t>Policy</w:t>
+      </w:r>
+      <w:r>
+        <w:t xml:space="preserve"> </w:t>
+      </w:r>
+      <w:r>
+        <w:rPr>
+          <w:lang w:val="en-US"/>
+        </w:rPr>
+        <w:t>Net</w:t>
+      </w:r>
+      <w:r>
+        <w:t>:</w:t>
+      </w:r>
+    </w:p>
+    <w:p>
+      <w:pPr>
+        <w:pStyle w:val="ae"/>
+        <w:numPr>
+          <w:ilvl w:val="4"/>
+          <w:numId w:val="3"/>
+        </w:numPr>
+        <w:ind w:left="2835"/>
+      </w:pPr>
+      <w:r>
+        <w:t xml:space="preserve">векторное представление </w:t>
+      </w:r>
+      <w:r>
+        <w:rPr>
+          <w:lang w:val="en-US"/>
+        </w:rPr>
+        <w:t>fen</w:t>
+      </w:r>
+      <w:r>
+        <w:t xml:space="preserve">-строки на </w:t>
+      </w:r>
+      <w:r>
+        <w:rPr>
+          <w:lang w:val="en-US"/>
+        </w:rPr>
+        <w:t>BoardNet</w:t>
+      </w:r>
+      <w:r>
+        <w:t>;</w:t>
+      </w:r>
+    </w:p>
+    <w:p>
+      <w:pPr>
+        <w:pStyle w:val="ae"/>
+        <w:numPr>
+          <w:ilvl w:val="4"/>
+          <w:numId w:val="3"/>
+        </w:numPr>
+        <w:ind w:left="2835"/>
+      </w:pPr>
+      <w:r>
+        <w:t xml:space="preserve">векторное представления списка возможных ходов на </w:t>
+      </w:r>
+      <w:r>
+        <w:rPr>
+          <w:lang w:val="en-US"/>
+        </w:rPr>
+        <w:t>MovesNet</w:t>
+      </w:r>
+      <w:r>
+        <w:t>.</w:t>
+      </w:r>
+    </w:p>
+    <w:p>
+      <w:pPr>
+        <w:pStyle w:val="ae"/>
+        <w:numPr>
+          <w:ilvl w:val="3"/>
+          <w:numId w:val="3"/>
+        </w:numPr>
+        <w:ind w:left="1276"/>
+      </w:pPr>
+      <w:r>
+        <w:t>Названные компоненты модели обрабатывает векторы таким образом, чтобы найти более компактную, деколлелированную форму, после выход двух компонентов конкатенируются;</w:t>
+      </w:r>
+    </w:p>
+    <w:p>
+      <w:pPr>
+        <w:pStyle w:val="ae"/>
+        <w:numPr>
+          <w:ilvl w:val="3"/>
+          <w:numId w:val="3"/>
+        </w:numPr>
+        <w:ind w:left="1276"/>
+      </w:pPr>
+      <w:r>
+        <w:t xml:space="preserve">Сконкатенированный вектор подается на вход последнего компонента модели, </w:t>
+      </w:r>
+      <w:r>
+        <w:rPr>
+          <w:lang w:val="en-US"/>
+        </w:rPr>
+        <w:t>OutputNet</w:t>
+      </w:r>
+      <w:r>
+        <w:t xml:space="preserve">, с выходным </w:t>
+      </w:r>
+      <w:r>
+        <w:rPr>
+          <w:lang w:val="en-US"/>
+        </w:rPr>
+        <w:t>softmax</w:t>
+      </w:r>
+      <w:r>
+        <w:t xml:space="preserve"> </w:t>
+      </w:r>
+      <w:r>
+        <w:t xml:space="preserve">слоем. Выход </w:t>
+      </w:r>
+      <w:r>
+        <w:t xml:space="preserve">этого слоя можно </w:t>
+      </w:r>
+      <w:r>
+        <w:lastRenderedPageBreak/>
+        <w:t>интерпретировать как распределение вероятностей того, что наилучшего ход с конкретным номером является наилучшим.</w:t>
+      </w:r>
+    </w:p>
+    <w:p>
+      <w:pPr>
+        <w:pStyle w:val="ae"/>
+        <w:numPr>
+          <w:ilvl w:val="3"/>
+          <w:numId w:val="3"/>
+        </w:numPr>
+        <w:ind w:left="1276"/>
+      </w:pPr>
+      <w:r>
+        <w:t>Модель выбирает номер хода, который соответствует максимальной вероятности.</w:t>
+      </w:r>
+      <w:bookmarkStart w:id="26" w:name="_GoBack"/>
+      <w:bookmarkEnd w:id="26"/>
+    </w:p>
+    <w:p>
+      <w:pPr>
+        <w:rPr>
+          <w:rFonts w:eastAsiaTheme="majorEastAsia" w:cstheme="majorBidi"/>
+          <w:b/>
+          <w:sz w:val="36"/>
+          <w:szCs w:val="32"/>
+        </w:rPr>
+      </w:pPr>
+    </w:p>
+    <w:p>
+      <w:pPr>
+        <w:rPr>
+          <w:rFonts w:eastAsiaTheme="majorEastAsia" w:cstheme="majorBidi"/>
+          <w:b/>
+          <w:sz w:val="36"/>
+          <w:szCs w:val="32"/>
+        </w:rPr>
+      </w:pPr>
+      <w:r>
+        <w:br w:type="page"/>
+      </w:r>
+    </w:p>
+    <w:p>
+      <w:pPr>
+        <w:pStyle w:val="1"/>
+      </w:pPr>
+      <w:r>
+        <w:lastRenderedPageBreak/>
         <w:t>Игра агентов между собой</w:t>
       </w:r>
       <w:bookmarkEnd w:id="25"/>
@@ -5782,13 +5616,8 @@
               <w:jc w:val="left"/>
             </w:pPr>
             <w:r>
-              <w:t xml:space="preserve">Количество побед </w:t>
-            </w:r>
-            <w:proofErr w:type="spellStart"/>
-            <w:r>
-              <w:t>Random</w:t>
-            </w:r>
-            <w:proofErr w:type="spellEnd"/>
+              <w:t>Количество побед Random</w:t>
+            </w:r>
           </w:p>
         </w:tc>
       </w:tr>
@@ -6262,8 +6091,8 @@
       <w:pPr>
         <w:pStyle w:val="1"/>
       </w:pPr>
-      <w:bookmarkStart w:id="26" w:name="_heading=h.tyjcwt" w:colFirst="0" w:colLast="0"/>
-      <w:bookmarkEnd w:id="26"/>
+      <w:bookmarkStart w:id="27" w:name="_heading=h.tyjcwt" w:colFirst="0" w:colLast="0"/>
+      <w:bookmarkEnd w:id="27"/>
       <w:r>
         <w:br w:type="page"/>
       </w:r>
@@ -6272,97 +6101,36 @@
       <w:pPr>
         <w:pStyle w:val="1"/>
       </w:pPr>
-      <w:bookmarkStart w:id="27" w:name="_Toc123156593"/>
+      <w:bookmarkStart w:id="28" w:name="_Toc123156593"/>
       <w:r>
         <w:lastRenderedPageBreak/>
         <w:t>Выводы</w:t>
       </w:r>
-      <w:bookmarkEnd w:id="27"/>
-    </w:p>
-    <w:p>
-      <w:r>
-        <w:t>В ходе работы изучены алгоритмы обучения с подкреплением: DQN и Q-</w:t>
-      </w:r>
-      <w:proofErr w:type="spellStart"/>
-      <w:r>
-        <w:t>learning</w:t>
-      </w:r>
-      <w:proofErr w:type="spellEnd"/>
-      <w:r>
-        <w:t xml:space="preserve">. Реализована </w:t>
-      </w:r>
-      <w:proofErr w:type="gramStart"/>
-      <w:r>
-        <w:t>система</w:t>
-      </w:r>
-      <w:proofErr w:type="gramEnd"/>
-      <w:r>
-        <w:t xml:space="preserve"> обучающая эти алгоритмы, а также их последующую интеграцию в среду.</w:t>
-      </w:r>
-    </w:p>
-    <w:p>
-      <w:proofErr w:type="spellStart"/>
-      <w:r>
-        <w:t>Разаработа</w:t>
-      </w:r>
-      <w:proofErr w:type="spellEnd"/>
-      <w:r>
-        <w:t xml:space="preserve"> среда для игры в шахматы на основе шахматного движка </w:t>
-      </w:r>
-      <w:proofErr w:type="spellStart"/>
-      <w:r>
-        <w:t>Stockfish</w:t>
-      </w:r>
-      <w:proofErr w:type="spellEnd"/>
-      <w:r>
-        <w:t>, среда подготовлена для интеграции в алгоритмы RE.</w:t>
-      </w:r>
-    </w:p>
-    <w:p>
-      <w:r>
-        <w:t>Q-</w:t>
-      </w:r>
-      <w:proofErr w:type="spellStart"/>
-      <w:r>
-        <w:t>learning</w:t>
-      </w:r>
-      <w:proofErr w:type="spellEnd"/>
-      <w:r>
-        <w:t xml:space="preserve"> показал себя слабо применимым для работы </w:t>
-      </w:r>
-      <w:proofErr w:type="gramStart"/>
-      <w:r>
-        <w:t>с процессами</w:t>
-      </w:r>
-      <w:proofErr w:type="gramEnd"/>
-      <w:r>
-        <w:t xml:space="preserve"> в которых присутствует значительное количество различных состояний в силу особенностей алгоритма.</w:t>
-      </w:r>
-    </w:p>
-    <w:p>
-      <w:r>
-        <w:t xml:space="preserve">Изучены различные подходы к представлению шахматной партии: </w:t>
-      </w:r>
-      <w:proofErr w:type="spellStart"/>
-      <w:r>
-        <w:t>токенайз</w:t>
-      </w:r>
-      <w:proofErr w:type="spellEnd"/>
-      <w:r>
-        <w:t>, кодирование в вектор признаков, преобразование в матрицу шахматной доски</w:t>
-      </w:r>
-    </w:p>
-    <w:p>
-      <w:r>
-        <w:t xml:space="preserve">Исследованы различные вариации тюнинга модели. Опробованы различные подходы к изменению </w:t>
-      </w:r>
-      <w:proofErr w:type="spellStart"/>
-      <w:r>
-        <w:t>гиперпараметров</w:t>
-      </w:r>
-      <w:proofErr w:type="spellEnd"/>
-      <w:r>
-        <w:t>, методы нормализации данных, исследованы различные функции потерь и архитектуры сетей</w:t>
+      <w:bookmarkEnd w:id="28"/>
+    </w:p>
+    <w:p>
+      <w:r>
+        <w:t>В ходе работы изучены алгоритмы обучения с подкреплением: DQN и Q-learning. Реализована система обучающая эти алгоритмы, а также их последующую интеграцию в среду.</w:t>
+      </w:r>
+    </w:p>
+    <w:p>
+      <w:r>
+        <w:t>Разаработа среда для игры в шахматы на основе шахматного движка Stockfish, среда подготовлена для интеграции в алгоритмы RE.</w:t>
+      </w:r>
+    </w:p>
+    <w:p>
+      <w:r>
+        <w:t>Q-learning показал себя слабо применимым для работы с процессами в которых присутствует значительное количество различных состояний в силу особенностей алгоритма.</w:t>
+      </w:r>
+    </w:p>
+    <w:p>
+      <w:r>
+        <w:t>Изучены различные подходы к представлению шахматной партии: токенайз, кодирование в вектор признаков, преобразование в матрицу шахматной доски</w:t>
+      </w:r>
+    </w:p>
+    <w:p>
+      <w:r>
+        <w:t>Исследованы различные вариации тюнинга модели. Опробованы различные подходы к изменению гиперпараметров, методы нормализации данных, исследованы различные функции потерь и архитектуры сетей</w:t>
       </w:r>
     </w:p>
     <w:p>
@@ -6381,7 +6149,7 @@
 </file>
 
 <file path=word/numbering.xml><?xml version="1.0" encoding="utf-8"?>
-<w:numbering xmlns:wpc="http://schemas.microsoft.com/office/word/2010/wordprocessingCanvas" xmlns:cx="http://schemas.microsoft.com/office/drawing/2014/chartex" xmlns:cx1="http://schemas.microsoft.com/office/drawing/2015/9/8/chartex" xmlns:cx2="http://schemas.microsoft.com/office/drawing/2015/10/21/chartex" xmlns:cx3="http://schemas.microsoft.com/office/drawing/2016/5/9/chartex" xmlns:cx4="http://schemas.microsoft.com/office/drawing/2016/5/10/chartex" xmlns:cx5="http://schemas.microsoft.com/office/drawing/2016/5/11/chartex" xmlns:cx6="http://schemas.microsoft.com/office/drawing/2016/5/12/chartex" xmlns:cx7="http://schemas.microsoft.com/office/drawing/2016/5/13/chartex" xmlns:cx8="http://schemas.microsoft.com/office/drawing/2016/5/14/chartex" xmlns:mc="http://schemas.openxmlformats.org/markup-compatibility/2006" xmlns:aink="http://schemas.microsoft.com/office/drawing/2016/ink" xmlns:am3d="http://schemas.microsoft.com/office/drawing/2017/model3d" xmlns:o="urn:schemas-microsoft-com:office:office" xmlns:oel="http://schemas.microsoft.com/office/2019/extlst" xmlns:r="http://schemas.openxmlformats.org/officeDocument/2006/relationships" xmlns:m="http://schemas.openxmlformats.org/officeDocument/2006/math" xmlns:v="urn:schemas-microsoft-com:vml" xmlns:wp14="http://schemas.microsoft.com/office/word/2010/wordprocessingDrawing" xmlns:wp="http://schemas.openxmlformats.org/drawingml/2006/wordprocessingDrawing" xmlns:w10="urn:schemas-microsoft-com:office:word" xmlns:w="http://schemas.openxmlformats.org/wordprocessingml/2006/main" xmlns:w14="http://schemas.microsoft.com/office/word/2010/wordml" xmlns:w15="http://schemas.microsoft.com/office/word/2012/wordml" xmlns:w16cex="http://schemas.microsoft.com/office/word/2018/wordml/cex" xmlns:w16cid="http://schemas.microsoft.com/office/word/2016/wordml/cid" xmlns:w16="http://schemas.microsoft.com/office/word/2018/wordml" xmlns:w16sdtdh="http://schemas.microsoft.com/office/word/2020/wordml/sdtdatahash" xmlns:w16se="http://schemas.microsoft.com/office/word/2015/wordml/symex" xmlns:wpg="http://schemas.microsoft.com/office/word/2010/wordprocessingGroup" xmlns:wpi="http://schemas.microsoft.com/office/word/2010/wordprocessingInk" xmlns:wne="http://schemas.microsoft.com/office/word/2006/wordml" xmlns:wps="http://schemas.microsoft.com/office/word/2010/wordprocessingShape" mc:Ignorable="w14 w15 w16se w16cid w16 w16cex w16sdtdh wp14">
+<w:numbering xmlns:wpc="http://schemas.microsoft.com/office/word/2010/wordprocessingCanvas" xmlns:cx="http://schemas.microsoft.com/office/drawing/2014/chartex" xmlns:cx1="http://schemas.microsoft.com/office/drawing/2015/9/8/chartex" xmlns:cx2="http://schemas.microsoft.com/office/drawing/2015/10/21/chartex" xmlns:cx3="http://schemas.microsoft.com/office/drawing/2016/5/9/chartex" xmlns:cx4="http://schemas.microsoft.com/office/drawing/2016/5/10/chartex" xmlns:cx5="http://schemas.microsoft.com/office/drawing/2016/5/11/chartex" xmlns:cx6="http://schemas.microsoft.com/office/drawing/2016/5/12/chartex" xmlns:cx7="http://schemas.microsoft.com/office/drawing/2016/5/13/chartex" xmlns:cx8="http://schemas.microsoft.com/office/drawing/2016/5/14/chartex" xmlns:mc="http://schemas.openxmlformats.org/markup-compatibility/2006" xmlns:aink="http://schemas.microsoft.com/office/drawing/2016/ink" xmlns:am3d="http://schemas.microsoft.com/office/drawing/2017/model3d" xmlns:o="urn:schemas-microsoft-com:office:office" xmlns:r="http://schemas.openxmlformats.org/officeDocument/2006/relationships" xmlns:m="http://schemas.openxmlformats.org/officeDocument/2006/math" xmlns:v="urn:schemas-microsoft-com:vml" xmlns:wp14="http://schemas.microsoft.com/office/word/2010/wordprocessingDrawing" xmlns:wp="http://schemas.openxmlformats.org/drawingml/2006/wordprocessingDrawing" xmlns:w10="urn:schemas-microsoft-com:office:word" xmlns:w="http://schemas.openxmlformats.org/wordprocessingml/2006/main" xmlns:w14="http://schemas.microsoft.com/office/word/2010/wordml" xmlns:w15="http://schemas.microsoft.com/office/word/2012/wordml" xmlns:w16cid="http://schemas.microsoft.com/office/word/2016/wordml/cid" xmlns:w16se="http://schemas.microsoft.com/office/word/2015/wordml/symex" xmlns:wpg="http://schemas.microsoft.com/office/word/2010/wordprocessingGroup" xmlns:wpi="http://schemas.microsoft.com/office/word/2010/wordprocessingInk" xmlns:wne="http://schemas.microsoft.com/office/word/2006/wordml" xmlns:wps="http://schemas.microsoft.com/office/word/2010/wordprocessingShape" mc:Ignorable="w14 w15 w16se w16cid wp14">
   <w:abstractNum w:abstractNumId="0" w15:restartNumberingAfterBreak="0">
     <w:nsid w:val="0ADD7040"/>
     <w:multiLevelType w:val="multilevel"/>
@@ -7060,29 +6828,29 @@
       </w:rPr>
     </w:lvl>
   </w:abstractNum>
-  <w:num w:numId="1" w16cid:durableId="966858993">
+  <w:num w:numId="1">
     <w:abstractNumId w:val="4"/>
   </w:num>
-  <w:num w:numId="2" w16cid:durableId="1574315886">
+  <w:num w:numId="2">
     <w:abstractNumId w:val="2"/>
   </w:num>
-  <w:num w:numId="3" w16cid:durableId="1987584282">
+  <w:num w:numId="3">
     <w:abstractNumId w:val="1"/>
   </w:num>
-  <w:num w:numId="4" w16cid:durableId="36047419">
+  <w:num w:numId="4">
     <w:abstractNumId w:val="0"/>
   </w:num>
-  <w:num w:numId="5" w16cid:durableId="672493624">
+  <w:num w:numId="5">
     <w:abstractNumId w:val="3"/>
   </w:num>
-  <w:num w:numId="6" w16cid:durableId="577445674">
+  <w:num w:numId="6">
     <w:abstractNumId w:val="5"/>
   </w:num>
 </w:numbering>
 </file>
 
 <file path=word/styles.xml><?xml version="1.0" encoding="utf-8"?>
-<w:styles xmlns:mc="http://schemas.openxmlformats.org/markup-compatibility/2006" xmlns:r="http://schemas.openxmlformats.org/officeDocument/2006/relationships" xmlns:w="http://schemas.openxmlformats.org/wordprocessingml/2006/main" xmlns:w14="http://schemas.microsoft.com/office/word/2010/wordml" xmlns:w15="http://schemas.microsoft.com/office/word/2012/wordml" xmlns:w16cex="http://schemas.microsoft.com/office/word/2018/wordml/cex" xmlns:w16cid="http://schemas.microsoft.com/office/word/2016/wordml/cid" xmlns:w16="http://schemas.microsoft.com/office/word/2018/wordml" xmlns:w16sdtdh="http://schemas.microsoft.com/office/word/2020/wordml/sdtdatahash" xmlns:w16se="http://schemas.microsoft.com/office/word/2015/wordml/symex" mc:Ignorable="w14 w15 w16se w16cid w16 w16cex w16sdtdh">
+<w:styles xmlns:mc="http://schemas.openxmlformats.org/markup-compatibility/2006" xmlns:r="http://schemas.openxmlformats.org/officeDocument/2006/relationships" xmlns:w="http://schemas.openxmlformats.org/wordprocessingml/2006/main" xmlns:w14="http://schemas.microsoft.com/office/word/2010/wordml" xmlns:w15="http://schemas.microsoft.com/office/word/2012/wordml" xmlns:w16cid="http://schemas.microsoft.com/office/word/2016/wordml/cid" xmlns:w16se="http://schemas.microsoft.com/office/word/2015/wordml/symex" mc:Ignorable="w14 w15 w16se w16cid">
   <w:docDefaults>
     <w:rPrDefault>
       <w:rPr>
@@ -7100,7 +6868,7 @@
       </w:pPr>
     </w:pPrDefault>
   </w:docDefaults>
-  <w:latentStyles w:defLockedState="0" w:defUIPriority="99" w:defSemiHidden="0" w:defUnhideWhenUsed="0" w:defQFormat="0" w:count="376">
+  <w:latentStyles w:defLockedState="0" w:defUIPriority="99" w:defSemiHidden="0" w:defUnhideWhenUsed="0" w:defQFormat="0" w:count="377">
     <w:lsdException w:name="Normal" w:uiPriority="0" w:qFormat="1"/>
     <w:lsdException w:name="heading 1" w:uiPriority="9" w:qFormat="1"/>
     <w:lsdException w:name="heading 2" w:semiHidden="1" w:uiPriority="9" w:unhideWhenUsed="1" w:qFormat="1"/>
@@ -7206,7 +6974,6 @@
     <w:lsdException w:name="HTML Sample" w:semiHidden="1" w:unhideWhenUsed="1"/>
     <w:lsdException w:name="HTML Typewriter" w:semiHidden="1" w:unhideWhenUsed="1"/>
     <w:lsdException w:name="HTML Variable" w:semiHidden="1" w:unhideWhenUsed="1"/>
-    <w:lsdException w:name="Normal Table" w:semiHidden="1" w:unhideWhenUsed="1"/>
     <w:lsdException w:name="annotation subject" w:semiHidden="1" w:unhideWhenUsed="1"/>
     <w:lsdException w:name="No List" w:semiHidden="1" w:unhideWhenUsed="1"/>
     <w:lsdException w:name="Outline List 1" w:semiHidden="1" w:unhideWhenUsed="1"/>
@@ -7253,10 +7020,8 @@
     <w:lsdException w:name="Table Subtle 2" w:semiHidden="1" w:unhideWhenUsed="1"/>
     <w:lsdException w:name="Table Web 1" w:semiHidden="1" w:unhideWhenUsed="1"/>
     <w:lsdException w:name="Table Web 2" w:semiHidden="1" w:unhideWhenUsed="1"/>
-    <w:lsdException w:name="Table Web 3" w:semiHidden="1" w:unhideWhenUsed="1"/>
     <w:lsdException w:name="Balloon Text" w:semiHidden="1" w:unhideWhenUsed="1"/>
     <w:lsdException w:name="Table Grid" w:uiPriority="39"/>
-    <w:lsdException w:name="Table Theme" w:semiHidden="1" w:unhideWhenUsed="1"/>
     <w:lsdException w:name="Placeholder Text" w:semiHidden="1"/>
     <w:lsdException w:name="No Spacing" w:uiPriority="1" w:qFormat="1"/>
     <w:lsdException w:name="Light Shading" w:uiPriority="60"/>
@@ -7477,6 +7242,7 @@
     <w:lsdException w:name="Hashtag" w:semiHidden="1" w:unhideWhenUsed="1"/>
     <w:lsdException w:name="Unresolved Mention" w:semiHidden="1" w:unhideWhenUsed="1"/>
     <w:lsdException w:name="Smart Link" w:semiHidden="1" w:unhideWhenUsed="1"/>
+    <w:lsdException w:name="Smart Link Error" w:semiHidden="1" w:unhideWhenUsed="1"/>
   </w:latentStyles>
   <w:style w:type="paragraph" w:default="1" w:styleId="a">
     <w:name w:val="Normal"/>
@@ -7866,6 +7632,17 @@
       <w:ind w:left="560"/>
     </w:pPr>
   </w:style>
+  <w:style w:type="paragraph" w:styleId="ae">
+    <w:name w:val="List Paragraph"/>
+    <w:basedOn w:val="a"/>
+    <w:uiPriority w:val="34"/>
+    <w:qFormat/>
+    <w:rsid w:val="002D0AC9"/>
+    <w:pPr>
+      <w:ind w:left="720"/>
+      <w:contextualSpacing/>
+    </w:pPr>
+  </w:style>
 </w:styles>
 </file>
 
@@ -8150,7 +7927,7 @@
 </file>
 
 <file path=customXml/itemProps2.xml><?xml version="1.0" encoding="utf-8"?>
-<ds:datastoreItem xmlns:ds="http://schemas.openxmlformats.org/officeDocument/2006/customXml" ds:itemID="{78B953BD-1D55-4900-936E-448CB4629EF3}">
+<ds:datastoreItem xmlns:ds="http://schemas.openxmlformats.org/officeDocument/2006/customXml" ds:itemID="{8D52A479-60F6-4A21-881E-07F6E4C53EEB}">
   <ds:schemaRefs>
     <ds:schemaRef ds:uri="http://schemas.openxmlformats.org/officeDocument/2006/bibliography"/>
   </ds:schemaRefs>

</xml_diff>